<commit_message>
finished ENS1161 week 9 test
</commit_message>
<xml_diff>
--- a/year_1/sem_1/ENS1161_computer_fundamentals/09_week_9/ENS1161_Test_8e_Martin_Ponce_10371381.docx
+++ b/year_1/sem_1/ENS1161_computer_fundamentals/09_week_9/ENS1161_Test_8e_Martin_Ponce_10371381.docx
@@ -1,6 +1,6 @@
 
 <file path=word/document.xml><?xml version="1.0" encoding="utf-8"?>
-<w:document xmlns:ve="http://schemas.openxmlformats.org/markup-compatibility/2006" xmlns:o="urn:schemas-microsoft-com:office:office" xmlns:r="http://schemas.openxmlformats.org/officeDocument/2006/relationships" xmlns:m="http://schemas.openxmlformats.org/officeDocument/2006/math" xmlns:v="urn:schemas-microsoft-com:vml" xmlns:wp="http://schemas.openxmlformats.org/drawingml/2006/wordprocessingDrawing" xmlns:w10="urn:schemas-microsoft-com:office:word" xmlns:w="http://schemas.openxmlformats.org/wordprocessingml/2006/main" xmlns:wne="http://schemas.microsoft.com/office/word/2006/wordml">
+<w:document xmlns:wpc="http://schemas.microsoft.com/office/word/2010/wordprocessingCanvas" xmlns:mc="http://schemas.openxmlformats.org/markup-compatibility/2006" xmlns:o="urn:schemas-microsoft-com:office:office" xmlns:r="http://schemas.openxmlformats.org/officeDocument/2006/relationships" xmlns:m="http://schemas.openxmlformats.org/officeDocument/2006/math" xmlns:v="urn:schemas-microsoft-com:vml" xmlns:wp14="http://schemas.microsoft.com/office/word/2010/wordprocessingDrawing" xmlns:wp="http://schemas.openxmlformats.org/drawingml/2006/wordprocessingDrawing" xmlns:w10="urn:schemas-microsoft-com:office:word" xmlns:w="http://schemas.openxmlformats.org/wordprocessingml/2006/main" xmlns:w14="http://schemas.microsoft.com/office/word/2010/wordml" xmlns:w15="http://schemas.microsoft.com/office/word/2012/wordml" xmlns:wpg="http://schemas.microsoft.com/office/word/2010/wordprocessingGroup" xmlns:wpi="http://schemas.microsoft.com/office/word/2010/wordprocessingInk" xmlns:wne="http://schemas.microsoft.com/office/word/2006/wordml" xmlns:wps="http://schemas.microsoft.com/office/word/2010/wordprocessingShape" mc:Ignorable="w14 w15 wp14">
   <w:body>
     <w:p>
       <w:pPr>
@@ -12,32 +12,50 @@
       <w:r>
         <w:rPr>
           <w:rFonts w:ascii="Arial" w:hAnsi="Arial" w:cs="Arial"/>
-        </w:rPr>
-        <w:t>______________</w:t>
-      </w:r>
-      <w:r>
-        <w:rPr>
-          <w:rFonts w:ascii="Arial" w:hAnsi="Arial" w:cs="Arial"/>
-        </w:rPr>
-        <w:t xml:space="preserve">   _______________</w:t>
-      </w:r>
-      <w:r>
-        <w:rPr>
-          <w:rFonts w:ascii="Arial" w:hAnsi="Arial" w:cs="Arial"/>
-        </w:rPr>
-        <w:t xml:space="preserve">  </w:t>
-      </w:r>
-      <w:r>
-        <w:rPr>
-          <w:rFonts w:ascii="Arial" w:hAnsi="Arial" w:cs="Arial"/>
+          <w:color w:val="00B0F0"/>
+        </w:rPr>
+        <w:t xml:space="preserve">Ponce                     Martin                       </w:t>
+      </w:r>
+      <w:r>
+        <w:rPr>
+          <w:rFonts w:ascii="Arial" w:hAnsi="Arial" w:cs="Arial"/>
+          <w:color w:val="00B0F0"/>
         </w:rPr>
         <w:t xml:space="preserve"> </w:t>
       </w:r>
       <w:r>
         <w:rPr>
           <w:rFonts w:ascii="Arial" w:hAnsi="Arial" w:cs="Arial"/>
-        </w:rPr>
-        <w:t>_____________    Date ___/___/___</w:t>
+          <w:color w:val="00B0F0"/>
+        </w:rPr>
+        <w:t>10371381</w:t>
+      </w:r>
+      <w:r>
+        <w:rPr>
+          <w:rFonts w:ascii="Arial" w:hAnsi="Arial" w:cs="Arial"/>
+        </w:rPr>
+        <w:t xml:space="preserve">                Date </w:t>
+      </w:r>
+      <w:r>
+        <w:rPr>
+          <w:rFonts w:ascii="Arial" w:hAnsi="Arial" w:cs="Arial"/>
+          <w:color w:val="00B0F0"/>
+        </w:rPr>
+        <w:t>23</w:t>
+      </w:r>
+      <w:r>
+        <w:rPr>
+          <w:rFonts w:ascii="Arial" w:hAnsi="Arial" w:cs="Arial"/>
+          <w:color w:val="00B0F0"/>
+        </w:rPr>
+        <w:t>/09</w:t>
+      </w:r>
+      <w:r>
+        <w:rPr>
+          <w:rFonts w:ascii="Arial" w:hAnsi="Arial" w:cs="Arial"/>
+          <w:color w:val="00B0F0"/>
+        </w:rPr>
+        <w:t>/2014</w:t>
       </w:r>
     </w:p>
     <w:p>
@@ -242,7 +260,7 @@
           <w:insideH w:val="single" w:sz="4" w:space="0" w:color="auto"/>
           <w:insideV w:val="single" w:sz="4" w:space="0" w:color="auto"/>
         </w:tblBorders>
-        <w:tblLook w:val="01E0"/>
+        <w:tblLook w:val="01E0" w:firstRow="1" w:lastRow="1" w:firstColumn="1" w:lastColumn="1" w:noHBand="0" w:noVBand="0"/>
       </w:tblPr>
       <w:tblGrid>
         <w:gridCol w:w="425"/>
@@ -266,11 +284,30 @@
             <w:pPr>
               <w:rPr>
                 <w:rFonts w:ascii="Arial" w:hAnsi="Arial" w:cs="Arial"/>
-                <w:color w:val="000000"/>
-                <w:sz w:val="20"/>
-                <w:szCs w:val="20"/>
-              </w:rPr>
-            </w:pPr>
+                <w:color w:val="00B0F0"/>
+                <w:sz w:val="20"/>
+                <w:szCs w:val="20"/>
+              </w:rPr>
+            </w:pPr>
+          </w:p>
+          <w:p>
+            <w:pPr>
+              <w:rPr>
+                <w:rFonts w:ascii="Arial" w:hAnsi="Arial" w:cs="Arial"/>
+                <w:color w:val="00B0F0"/>
+                <w:sz w:val="20"/>
+                <w:szCs w:val="20"/>
+              </w:rPr>
+            </w:pPr>
+            <w:r>
+              <w:rPr>
+                <w:rFonts w:ascii="Arial" w:hAnsi="Arial" w:cs="Arial"/>
+                <w:color w:val="00B0F0"/>
+                <w:sz w:val="20"/>
+                <w:szCs w:val="20"/>
+              </w:rPr>
+              <w:t>1</w:t>
+            </w:r>
           </w:p>
         </w:tc>
         <w:tc>
@@ -281,11 +318,30 @@
             <w:pPr>
               <w:rPr>
                 <w:rFonts w:ascii="Arial" w:hAnsi="Arial" w:cs="Arial"/>
-                <w:color w:val="000000"/>
-                <w:sz w:val="20"/>
-                <w:szCs w:val="20"/>
-              </w:rPr>
-            </w:pPr>
+                <w:color w:val="00B0F0"/>
+                <w:sz w:val="20"/>
+                <w:szCs w:val="20"/>
+              </w:rPr>
+            </w:pPr>
+          </w:p>
+          <w:p>
+            <w:pPr>
+              <w:rPr>
+                <w:rFonts w:ascii="Arial" w:hAnsi="Arial" w:cs="Arial"/>
+                <w:color w:val="00B0F0"/>
+                <w:sz w:val="20"/>
+                <w:szCs w:val="20"/>
+              </w:rPr>
+            </w:pPr>
+            <w:r>
+              <w:rPr>
+                <w:rFonts w:ascii="Arial" w:hAnsi="Arial" w:cs="Arial"/>
+                <w:color w:val="00B0F0"/>
+                <w:sz w:val="20"/>
+                <w:szCs w:val="20"/>
+              </w:rPr>
+              <w:t>0</w:t>
+            </w:r>
           </w:p>
         </w:tc>
         <w:tc>
@@ -296,11 +352,30 @@
             <w:pPr>
               <w:rPr>
                 <w:rFonts w:ascii="Arial" w:hAnsi="Arial" w:cs="Arial"/>
-                <w:color w:val="000000"/>
-                <w:sz w:val="20"/>
-                <w:szCs w:val="20"/>
-              </w:rPr>
-            </w:pPr>
+                <w:color w:val="00B0F0"/>
+                <w:sz w:val="20"/>
+                <w:szCs w:val="20"/>
+              </w:rPr>
+            </w:pPr>
+          </w:p>
+          <w:p>
+            <w:pPr>
+              <w:rPr>
+                <w:rFonts w:ascii="Arial" w:hAnsi="Arial" w:cs="Arial"/>
+                <w:color w:val="00B0F0"/>
+                <w:sz w:val="20"/>
+                <w:szCs w:val="20"/>
+              </w:rPr>
+            </w:pPr>
+            <w:r>
+              <w:rPr>
+                <w:rFonts w:ascii="Arial" w:hAnsi="Arial" w:cs="Arial"/>
+                <w:color w:val="00B0F0"/>
+                <w:sz w:val="20"/>
+                <w:szCs w:val="20"/>
+              </w:rPr>
+              <w:t>0</w:t>
+            </w:r>
           </w:p>
         </w:tc>
         <w:tc>
@@ -311,11 +386,30 @@
             <w:pPr>
               <w:rPr>
                 <w:rFonts w:ascii="Arial" w:hAnsi="Arial" w:cs="Arial"/>
-                <w:color w:val="000000"/>
-                <w:sz w:val="20"/>
-                <w:szCs w:val="20"/>
-              </w:rPr>
-            </w:pPr>
+                <w:color w:val="00B0F0"/>
+                <w:sz w:val="20"/>
+                <w:szCs w:val="20"/>
+              </w:rPr>
+            </w:pPr>
+          </w:p>
+          <w:p>
+            <w:pPr>
+              <w:rPr>
+                <w:rFonts w:ascii="Arial" w:hAnsi="Arial" w:cs="Arial"/>
+                <w:color w:val="00B0F0"/>
+                <w:sz w:val="20"/>
+                <w:szCs w:val="20"/>
+              </w:rPr>
+            </w:pPr>
+            <w:r>
+              <w:rPr>
+                <w:rFonts w:ascii="Arial" w:hAnsi="Arial" w:cs="Arial"/>
+                <w:color w:val="00B0F0"/>
+                <w:sz w:val="20"/>
+                <w:szCs w:val="20"/>
+              </w:rPr>
+              <w:t>1</w:t>
+            </w:r>
           </w:p>
         </w:tc>
         <w:tc>
@@ -326,11 +420,30 @@
             <w:pPr>
               <w:rPr>
                 <w:rFonts w:ascii="Arial" w:hAnsi="Arial" w:cs="Arial"/>
-                <w:color w:val="000000"/>
-                <w:sz w:val="20"/>
-                <w:szCs w:val="20"/>
-              </w:rPr>
-            </w:pPr>
+                <w:color w:val="00B0F0"/>
+                <w:sz w:val="20"/>
+                <w:szCs w:val="20"/>
+              </w:rPr>
+            </w:pPr>
+          </w:p>
+          <w:p>
+            <w:pPr>
+              <w:rPr>
+                <w:rFonts w:ascii="Arial" w:hAnsi="Arial" w:cs="Arial"/>
+                <w:color w:val="00B0F0"/>
+                <w:sz w:val="20"/>
+                <w:szCs w:val="20"/>
+              </w:rPr>
+            </w:pPr>
+            <w:r>
+              <w:rPr>
+                <w:rFonts w:ascii="Arial" w:hAnsi="Arial" w:cs="Arial"/>
+                <w:color w:val="00B0F0"/>
+                <w:sz w:val="20"/>
+                <w:szCs w:val="20"/>
+              </w:rPr>
+              <w:t>1</w:t>
+            </w:r>
           </w:p>
         </w:tc>
         <w:tc>
@@ -341,11 +454,30 @@
             <w:pPr>
               <w:rPr>
                 <w:rFonts w:ascii="Arial" w:hAnsi="Arial" w:cs="Arial"/>
-                <w:color w:val="000000"/>
-                <w:sz w:val="20"/>
-                <w:szCs w:val="20"/>
-              </w:rPr>
-            </w:pPr>
+                <w:color w:val="00B0F0"/>
+                <w:sz w:val="20"/>
+                <w:szCs w:val="20"/>
+              </w:rPr>
+            </w:pPr>
+          </w:p>
+          <w:p>
+            <w:pPr>
+              <w:rPr>
+                <w:rFonts w:ascii="Arial" w:hAnsi="Arial" w:cs="Arial"/>
+                <w:color w:val="00B0F0"/>
+                <w:sz w:val="20"/>
+                <w:szCs w:val="20"/>
+              </w:rPr>
+            </w:pPr>
+            <w:r>
+              <w:rPr>
+                <w:rFonts w:ascii="Arial" w:hAnsi="Arial" w:cs="Arial"/>
+                <w:color w:val="00B0F0"/>
+                <w:sz w:val="20"/>
+                <w:szCs w:val="20"/>
+              </w:rPr>
+              <w:t>1</w:t>
+            </w:r>
           </w:p>
         </w:tc>
         <w:tc>
@@ -356,11 +488,30 @@
             <w:pPr>
               <w:rPr>
                 <w:rFonts w:ascii="Arial" w:hAnsi="Arial" w:cs="Arial"/>
-                <w:color w:val="000000"/>
-                <w:sz w:val="20"/>
-                <w:szCs w:val="20"/>
-              </w:rPr>
-            </w:pPr>
+                <w:color w:val="00B0F0"/>
+                <w:sz w:val="20"/>
+                <w:szCs w:val="20"/>
+              </w:rPr>
+            </w:pPr>
+          </w:p>
+          <w:p>
+            <w:pPr>
+              <w:rPr>
+                <w:rFonts w:ascii="Arial" w:hAnsi="Arial" w:cs="Arial"/>
+                <w:color w:val="00B0F0"/>
+                <w:sz w:val="20"/>
+                <w:szCs w:val="20"/>
+              </w:rPr>
+            </w:pPr>
+            <w:r>
+              <w:rPr>
+                <w:rFonts w:ascii="Arial" w:hAnsi="Arial" w:cs="Arial"/>
+                <w:color w:val="00B0F0"/>
+                <w:sz w:val="20"/>
+                <w:szCs w:val="20"/>
+              </w:rPr>
+              <w:t>1</w:t>
+            </w:r>
           </w:p>
         </w:tc>
         <w:tc>
@@ -371,11 +522,30 @@
             <w:pPr>
               <w:rPr>
                 <w:rFonts w:ascii="Arial" w:hAnsi="Arial" w:cs="Arial"/>
-                <w:color w:val="000000"/>
-                <w:sz w:val="20"/>
-                <w:szCs w:val="20"/>
-              </w:rPr>
-            </w:pPr>
+                <w:color w:val="00B0F0"/>
+                <w:sz w:val="20"/>
+                <w:szCs w:val="20"/>
+              </w:rPr>
+            </w:pPr>
+          </w:p>
+          <w:p>
+            <w:pPr>
+              <w:rPr>
+                <w:rFonts w:ascii="Arial" w:hAnsi="Arial" w:cs="Arial"/>
+                <w:color w:val="00B0F0"/>
+                <w:sz w:val="20"/>
+                <w:szCs w:val="20"/>
+              </w:rPr>
+            </w:pPr>
+            <w:r>
+              <w:rPr>
+                <w:rFonts w:ascii="Arial" w:hAnsi="Arial" w:cs="Arial"/>
+                <w:color w:val="00B0F0"/>
+                <w:sz w:val="20"/>
+                <w:szCs w:val="20"/>
+              </w:rPr>
+              <w:t>0</w:t>
+            </w:r>
           </w:p>
         </w:tc>
       </w:tr>
@@ -426,7 +596,29 @@
           <w:szCs w:val="20"/>
         </w:rPr>
         <w:tab/>
-        <w:t>(i)</w:t>
+        <w:t>(</w:t>
+      </w:r>
+      <w:proofErr w:type="spellStart"/>
+      <w:proofErr w:type="gramStart"/>
+      <w:r>
+        <w:rPr>
+          <w:rFonts w:ascii="Arial" w:hAnsi="Arial" w:cs="Arial"/>
+          <w:color w:val="000000"/>
+          <w:sz w:val="20"/>
+          <w:szCs w:val="20"/>
+        </w:rPr>
+        <w:t>i</w:t>
+      </w:r>
+      <w:proofErr w:type="spellEnd"/>
+      <w:proofErr w:type="gramEnd"/>
+      <w:r>
+        <w:rPr>
+          <w:rFonts w:ascii="Arial" w:hAnsi="Arial" w:cs="Arial"/>
+          <w:color w:val="000000"/>
+          <w:sz w:val="20"/>
+          <w:szCs w:val="20"/>
+        </w:rPr>
+        <w:t>)</w:t>
       </w:r>
       <w:r>
         <w:rPr>
@@ -473,7 +665,26 @@
           <w:szCs w:val="20"/>
         </w:rPr>
         <w:tab/>
-        <w:t xml:space="preserve">values </w:t>
+      </w:r>
+      <w:proofErr w:type="gramStart"/>
+      <w:r>
+        <w:rPr>
+          <w:rFonts w:ascii="Arial" w:hAnsi="Arial" w:cs="Arial"/>
+          <w:color w:val="000000"/>
+          <w:sz w:val="20"/>
+          <w:szCs w:val="20"/>
+        </w:rPr>
+        <w:t>values</w:t>
+      </w:r>
+      <w:proofErr w:type="gramEnd"/>
+      <w:r>
+        <w:rPr>
+          <w:rFonts w:ascii="Arial" w:hAnsi="Arial" w:cs="Arial"/>
+          <w:color w:val="000000"/>
+          <w:sz w:val="20"/>
+          <w:szCs w:val="20"/>
+        </w:rPr>
+        <w:t xml:space="preserve"> </w:t>
       </w:r>
       <w:r>
         <w:rPr>
@@ -566,7 +777,7 @@
           <w:insideH w:val="single" w:sz="4" w:space="0" w:color="auto"/>
           <w:insideV w:val="single" w:sz="4" w:space="0" w:color="auto"/>
         </w:tblBorders>
-        <w:tblLook w:val="01E0"/>
+        <w:tblLook w:val="01E0" w:firstRow="1" w:lastRow="1" w:firstColumn="1" w:lastColumn="1" w:noHBand="0" w:noVBand="0"/>
       </w:tblPr>
       <w:tblGrid>
         <w:gridCol w:w="460"/>
@@ -623,11 +834,30 @@
             <w:pPr>
               <w:rPr>
                 <w:rFonts w:ascii="Arial" w:hAnsi="Arial" w:cs="Arial"/>
-                <w:color w:val="000000"/>
-                <w:sz w:val="20"/>
-                <w:szCs w:val="20"/>
-              </w:rPr>
-            </w:pPr>
+                <w:color w:val="00B0F0"/>
+                <w:sz w:val="20"/>
+                <w:szCs w:val="20"/>
+              </w:rPr>
+            </w:pPr>
+          </w:p>
+          <w:p>
+            <w:pPr>
+              <w:rPr>
+                <w:rFonts w:ascii="Arial" w:hAnsi="Arial" w:cs="Arial"/>
+                <w:color w:val="00B0F0"/>
+                <w:sz w:val="20"/>
+                <w:szCs w:val="20"/>
+              </w:rPr>
+            </w:pPr>
+            <w:r>
+              <w:rPr>
+                <w:rFonts w:ascii="Arial" w:hAnsi="Arial" w:cs="Arial"/>
+                <w:color w:val="00B0F0"/>
+                <w:sz w:val="20"/>
+                <w:szCs w:val="20"/>
+              </w:rPr>
+              <w:t>0</w:t>
+            </w:r>
           </w:p>
         </w:tc>
         <w:tc>
@@ -638,11 +868,30 @@
             <w:pPr>
               <w:rPr>
                 <w:rFonts w:ascii="Arial" w:hAnsi="Arial" w:cs="Arial"/>
-                <w:color w:val="000000"/>
-                <w:sz w:val="20"/>
-                <w:szCs w:val="20"/>
-              </w:rPr>
-            </w:pPr>
+                <w:color w:val="00B0F0"/>
+                <w:sz w:val="20"/>
+                <w:szCs w:val="20"/>
+              </w:rPr>
+            </w:pPr>
+          </w:p>
+          <w:p>
+            <w:pPr>
+              <w:rPr>
+                <w:rFonts w:ascii="Arial" w:hAnsi="Arial" w:cs="Arial"/>
+                <w:color w:val="00B0F0"/>
+                <w:sz w:val="20"/>
+                <w:szCs w:val="20"/>
+              </w:rPr>
+            </w:pPr>
+            <w:r>
+              <w:rPr>
+                <w:rFonts w:ascii="Arial" w:hAnsi="Arial" w:cs="Arial"/>
+                <w:color w:val="00B0F0"/>
+                <w:sz w:val="20"/>
+                <w:szCs w:val="20"/>
+              </w:rPr>
+              <w:t>0</w:t>
+            </w:r>
           </w:p>
         </w:tc>
         <w:tc>
@@ -653,11 +902,30 @@
             <w:pPr>
               <w:rPr>
                 <w:rFonts w:ascii="Arial" w:hAnsi="Arial" w:cs="Arial"/>
-                <w:color w:val="000000"/>
-                <w:sz w:val="20"/>
-                <w:szCs w:val="20"/>
-              </w:rPr>
-            </w:pPr>
+                <w:color w:val="00B0F0"/>
+                <w:sz w:val="20"/>
+                <w:szCs w:val="20"/>
+              </w:rPr>
+            </w:pPr>
+          </w:p>
+          <w:p>
+            <w:pPr>
+              <w:rPr>
+                <w:rFonts w:ascii="Arial" w:hAnsi="Arial" w:cs="Arial"/>
+                <w:color w:val="00B0F0"/>
+                <w:sz w:val="20"/>
+                <w:szCs w:val="20"/>
+              </w:rPr>
+            </w:pPr>
+            <w:r>
+              <w:rPr>
+                <w:rFonts w:ascii="Arial" w:hAnsi="Arial" w:cs="Arial"/>
+                <w:color w:val="00B0F0"/>
+                <w:sz w:val="20"/>
+                <w:szCs w:val="20"/>
+              </w:rPr>
+              <w:t>1</w:t>
+            </w:r>
           </w:p>
         </w:tc>
         <w:tc>
@@ -668,11 +936,30 @@
             <w:pPr>
               <w:rPr>
                 <w:rFonts w:ascii="Arial" w:hAnsi="Arial" w:cs="Arial"/>
-                <w:color w:val="000000"/>
-                <w:sz w:val="20"/>
-                <w:szCs w:val="20"/>
-              </w:rPr>
-            </w:pPr>
+                <w:color w:val="00B0F0"/>
+                <w:sz w:val="20"/>
+                <w:szCs w:val="20"/>
+              </w:rPr>
+            </w:pPr>
+          </w:p>
+          <w:p>
+            <w:pPr>
+              <w:rPr>
+                <w:rFonts w:ascii="Arial" w:hAnsi="Arial" w:cs="Arial"/>
+                <w:color w:val="00B0F0"/>
+                <w:sz w:val="20"/>
+                <w:szCs w:val="20"/>
+              </w:rPr>
+            </w:pPr>
+            <w:r>
+              <w:rPr>
+                <w:rFonts w:ascii="Arial" w:hAnsi="Arial" w:cs="Arial"/>
+                <w:color w:val="00B0F0"/>
+                <w:sz w:val="20"/>
+                <w:szCs w:val="20"/>
+              </w:rPr>
+              <w:t>0</w:t>
+            </w:r>
           </w:p>
         </w:tc>
         <w:tc>
@@ -683,11 +970,30 @@
             <w:pPr>
               <w:rPr>
                 <w:rFonts w:ascii="Arial" w:hAnsi="Arial" w:cs="Arial"/>
-                <w:color w:val="000000"/>
-                <w:sz w:val="20"/>
-                <w:szCs w:val="20"/>
-              </w:rPr>
-            </w:pPr>
+                <w:color w:val="00B0F0"/>
+                <w:sz w:val="20"/>
+                <w:szCs w:val="20"/>
+              </w:rPr>
+            </w:pPr>
+          </w:p>
+          <w:p>
+            <w:pPr>
+              <w:rPr>
+                <w:rFonts w:ascii="Arial" w:hAnsi="Arial" w:cs="Arial"/>
+                <w:color w:val="00B0F0"/>
+                <w:sz w:val="20"/>
+                <w:szCs w:val="20"/>
+              </w:rPr>
+            </w:pPr>
+            <w:r>
+              <w:rPr>
+                <w:rFonts w:ascii="Arial" w:hAnsi="Arial" w:cs="Arial"/>
+                <w:color w:val="00B0F0"/>
+                <w:sz w:val="20"/>
+                <w:szCs w:val="20"/>
+              </w:rPr>
+              <w:t>0</w:t>
+            </w:r>
           </w:p>
         </w:tc>
         <w:tc>
@@ -698,11 +1004,30 @@
             <w:pPr>
               <w:rPr>
                 <w:rFonts w:ascii="Arial" w:hAnsi="Arial" w:cs="Arial"/>
-                <w:color w:val="000000"/>
-                <w:sz w:val="20"/>
-                <w:szCs w:val="20"/>
-              </w:rPr>
-            </w:pPr>
+                <w:color w:val="00B0F0"/>
+                <w:sz w:val="20"/>
+                <w:szCs w:val="20"/>
+              </w:rPr>
+            </w:pPr>
+          </w:p>
+          <w:p>
+            <w:pPr>
+              <w:rPr>
+                <w:rFonts w:ascii="Arial" w:hAnsi="Arial" w:cs="Arial"/>
+                <w:color w:val="00B0F0"/>
+                <w:sz w:val="20"/>
+                <w:szCs w:val="20"/>
+              </w:rPr>
+            </w:pPr>
+            <w:r>
+              <w:rPr>
+                <w:rFonts w:ascii="Arial" w:hAnsi="Arial" w:cs="Arial"/>
+                <w:color w:val="00B0F0"/>
+                <w:sz w:val="20"/>
+                <w:szCs w:val="20"/>
+              </w:rPr>
+              <w:t>1</w:t>
+            </w:r>
           </w:p>
         </w:tc>
         <w:tc>
@@ -713,11 +1038,30 @@
             <w:pPr>
               <w:rPr>
                 <w:rFonts w:ascii="Arial" w:hAnsi="Arial" w:cs="Arial"/>
-                <w:color w:val="000000"/>
-                <w:sz w:val="20"/>
-                <w:szCs w:val="20"/>
-              </w:rPr>
-            </w:pPr>
+                <w:color w:val="00B0F0"/>
+                <w:sz w:val="20"/>
+                <w:szCs w:val="20"/>
+              </w:rPr>
+            </w:pPr>
+          </w:p>
+          <w:p>
+            <w:pPr>
+              <w:rPr>
+                <w:rFonts w:ascii="Arial" w:hAnsi="Arial" w:cs="Arial"/>
+                <w:color w:val="00B0F0"/>
+                <w:sz w:val="20"/>
+                <w:szCs w:val="20"/>
+              </w:rPr>
+            </w:pPr>
+            <w:r>
+              <w:rPr>
+                <w:rFonts w:ascii="Arial" w:hAnsi="Arial" w:cs="Arial"/>
+                <w:color w:val="00B0F0"/>
+                <w:sz w:val="20"/>
+                <w:szCs w:val="20"/>
+              </w:rPr>
+              <w:t>0</w:t>
+            </w:r>
           </w:p>
         </w:tc>
         <w:tc>
@@ -728,11 +1072,30 @@
             <w:pPr>
               <w:rPr>
                 <w:rFonts w:ascii="Arial" w:hAnsi="Arial" w:cs="Arial"/>
-                <w:color w:val="000000"/>
-                <w:sz w:val="20"/>
-                <w:szCs w:val="20"/>
-              </w:rPr>
-            </w:pPr>
+                <w:color w:val="00B0F0"/>
+                <w:sz w:val="20"/>
+                <w:szCs w:val="20"/>
+              </w:rPr>
+            </w:pPr>
+          </w:p>
+          <w:p>
+            <w:pPr>
+              <w:rPr>
+                <w:rFonts w:ascii="Arial" w:hAnsi="Arial" w:cs="Arial"/>
+                <w:color w:val="00B0F0"/>
+                <w:sz w:val="20"/>
+                <w:szCs w:val="20"/>
+              </w:rPr>
+            </w:pPr>
+            <w:r>
+              <w:rPr>
+                <w:rFonts w:ascii="Arial" w:hAnsi="Arial" w:cs="Arial"/>
+                <w:color w:val="00B0F0"/>
+                <w:sz w:val="20"/>
+                <w:szCs w:val="20"/>
+              </w:rPr>
+              <w:t>1</w:t>
+            </w:r>
           </w:p>
         </w:tc>
       </w:tr>
@@ -778,7 +1141,7 @@
           <w:insideH w:val="single" w:sz="4" w:space="0" w:color="auto"/>
           <w:insideV w:val="single" w:sz="4" w:space="0" w:color="auto"/>
         </w:tblBorders>
-        <w:tblLook w:val="01E0"/>
+        <w:tblLook w:val="01E0" w:firstRow="1" w:lastRow="1" w:firstColumn="1" w:lastColumn="1" w:noHBand="0" w:noVBand="0"/>
       </w:tblPr>
       <w:tblGrid>
         <w:gridCol w:w="567"/>
@@ -883,11 +1246,30 @@
             <w:pPr>
               <w:rPr>
                 <w:rFonts w:ascii="Arial" w:hAnsi="Arial" w:cs="Arial"/>
-                <w:color w:val="000000"/>
-                <w:sz w:val="20"/>
-                <w:szCs w:val="20"/>
-              </w:rPr>
-            </w:pPr>
+                <w:color w:val="00B0F0"/>
+                <w:sz w:val="20"/>
+                <w:szCs w:val="20"/>
+              </w:rPr>
+            </w:pPr>
+          </w:p>
+          <w:p>
+            <w:pPr>
+              <w:rPr>
+                <w:rFonts w:ascii="Arial" w:hAnsi="Arial" w:cs="Arial"/>
+                <w:color w:val="00B0F0"/>
+                <w:sz w:val="20"/>
+                <w:szCs w:val="20"/>
+              </w:rPr>
+            </w:pPr>
+            <w:r>
+              <w:rPr>
+                <w:rFonts w:ascii="Arial" w:hAnsi="Arial" w:cs="Arial"/>
+                <w:color w:val="00B0F0"/>
+                <w:sz w:val="20"/>
+                <w:szCs w:val="20"/>
+              </w:rPr>
+              <w:t>1</w:t>
+            </w:r>
           </w:p>
         </w:tc>
         <w:tc>
@@ -898,11 +1280,30 @@
             <w:pPr>
               <w:rPr>
                 <w:rFonts w:ascii="Arial" w:hAnsi="Arial" w:cs="Arial"/>
-                <w:color w:val="000000"/>
-                <w:sz w:val="20"/>
-                <w:szCs w:val="20"/>
-              </w:rPr>
-            </w:pPr>
+                <w:color w:val="00B0F0"/>
+                <w:sz w:val="20"/>
+                <w:szCs w:val="20"/>
+              </w:rPr>
+            </w:pPr>
+          </w:p>
+          <w:p>
+            <w:pPr>
+              <w:rPr>
+                <w:rFonts w:ascii="Arial" w:hAnsi="Arial" w:cs="Arial"/>
+                <w:color w:val="00B0F0"/>
+                <w:sz w:val="20"/>
+                <w:szCs w:val="20"/>
+              </w:rPr>
+            </w:pPr>
+            <w:r>
+              <w:rPr>
+                <w:rFonts w:ascii="Arial" w:hAnsi="Arial" w:cs="Arial"/>
+                <w:color w:val="00B0F0"/>
+                <w:sz w:val="20"/>
+                <w:szCs w:val="20"/>
+              </w:rPr>
+              <w:t>0</w:t>
+            </w:r>
           </w:p>
         </w:tc>
         <w:tc>
@@ -913,11 +1314,30 @@
             <w:pPr>
               <w:rPr>
                 <w:rFonts w:ascii="Arial" w:hAnsi="Arial" w:cs="Arial"/>
-                <w:color w:val="000000"/>
-                <w:sz w:val="20"/>
-                <w:szCs w:val="20"/>
-              </w:rPr>
-            </w:pPr>
+                <w:color w:val="00B0F0"/>
+                <w:sz w:val="20"/>
+                <w:szCs w:val="20"/>
+              </w:rPr>
+            </w:pPr>
+          </w:p>
+          <w:p>
+            <w:pPr>
+              <w:rPr>
+                <w:rFonts w:ascii="Arial" w:hAnsi="Arial" w:cs="Arial"/>
+                <w:color w:val="00B0F0"/>
+                <w:sz w:val="20"/>
+                <w:szCs w:val="20"/>
+              </w:rPr>
+            </w:pPr>
+            <w:r>
+              <w:rPr>
+                <w:rFonts w:ascii="Arial" w:hAnsi="Arial" w:cs="Arial"/>
+                <w:color w:val="00B0F0"/>
+                <w:sz w:val="20"/>
+                <w:szCs w:val="20"/>
+              </w:rPr>
+              <w:t>1</w:t>
+            </w:r>
           </w:p>
         </w:tc>
       </w:tr>
@@ -931,6 +1351,8 @@
           <w:szCs w:val="20"/>
         </w:rPr>
       </w:pPr>
+      <w:bookmarkStart w:id="0" w:name="_GoBack"/>
+      <w:bookmarkEnd w:id="0"/>
     </w:p>
     <w:p>
       <w:pPr>
@@ -1002,63 +1424,29 @@
         </w:rPr>
         <w:tab/>
       </w:r>
-      <w:r>
-        <w:rPr>
-          <w:rFonts w:ascii="Arial" w:hAnsi="Arial" w:cs="Arial"/>
-          <w:color w:val="000000"/>
-          <w:sz w:val="20"/>
-          <w:szCs w:val="20"/>
-        </w:rPr>
-        <w:t>answer to a decimal number</w:t>
-      </w:r>
-    </w:p>
-    <w:p>
-      <w:pPr>
-        <w:ind w:left="720" w:hanging="720"/>
-        <w:rPr>
-          <w:rFonts w:ascii="Arial" w:hAnsi="Arial" w:cs="Arial"/>
-          <w:color w:val="000000"/>
-          <w:sz w:val="20"/>
-          <w:szCs w:val="20"/>
-        </w:rPr>
-      </w:pPr>
-    </w:p>
-    <w:p>
-      <w:pPr>
-        <w:ind w:left="720" w:hanging="720"/>
-        <w:rPr>
-          <w:rFonts w:ascii="Arial" w:hAnsi="Arial" w:cs="Arial"/>
-          <w:color w:val="000000"/>
-          <w:sz w:val="20"/>
-          <w:szCs w:val="20"/>
-        </w:rPr>
-      </w:pPr>
-    </w:p>
-    <w:p>
-      <w:pPr>
-        <w:ind w:left="720" w:hanging="720"/>
-        <w:rPr>
-          <w:rFonts w:ascii="Arial" w:hAnsi="Arial" w:cs="Arial"/>
-          <w:color w:val="000000"/>
-          <w:sz w:val="20"/>
-          <w:szCs w:val="20"/>
-        </w:rPr>
-      </w:pPr>
-    </w:p>
-    <w:p>
-      <w:pPr>
-        <w:ind w:left="720" w:hanging="720"/>
-        <w:rPr>
-          <w:rFonts w:ascii="Arial" w:hAnsi="Arial" w:cs="Arial"/>
-          <w:color w:val="000000"/>
-          <w:sz w:val="20"/>
-          <w:szCs w:val="20"/>
-        </w:rPr>
-      </w:pPr>
-    </w:p>
-    <w:p>
-      <w:pPr>
-        <w:ind w:left="720" w:hanging="720"/>
+      <w:proofErr w:type="gramStart"/>
+      <w:r>
+        <w:rPr>
+          <w:rFonts w:ascii="Arial" w:hAnsi="Arial" w:cs="Arial"/>
+          <w:color w:val="000000"/>
+          <w:sz w:val="20"/>
+          <w:szCs w:val="20"/>
+        </w:rPr>
+        <w:t>answer</w:t>
+      </w:r>
+      <w:proofErr w:type="gramEnd"/>
+      <w:r>
+        <w:rPr>
+          <w:rFonts w:ascii="Arial" w:hAnsi="Arial" w:cs="Arial"/>
+          <w:color w:val="000000"/>
+          <w:sz w:val="20"/>
+          <w:szCs w:val="20"/>
+        </w:rPr>
+        <w:t xml:space="preserve"> to a decimal number</w:t>
+      </w:r>
+    </w:p>
+    <w:p>
+      <w:pPr>
         <w:rPr>
           <w:rFonts w:ascii="Arial" w:hAnsi="Arial" w:cs="Arial"/>
           <w:color w:val="000000"/>
@@ -1087,18 +1475,17 @@
     </w:p>
     <w:p>
       <w:pPr>
-        <w:ind w:left="720" w:hanging="720"/>
-        <w:rPr>
-          <w:rFonts w:ascii="Arial" w:hAnsi="Arial" w:cs="Arial"/>
-          <w:color w:val="000000"/>
-          <w:sz w:val="20"/>
-          <w:szCs w:val="20"/>
-        </w:rPr>
-      </w:pPr>
-      <w:r>
-        <w:rPr>
-          <w:rFonts w:ascii="Arial" w:hAnsi="Arial" w:cs="Arial"/>
-          <w:color w:val="000000"/>
+        <w:rPr>
+          <w:rFonts w:ascii="Arial" w:hAnsi="Arial" w:cs="Arial"/>
+          <w:color w:val="00B0F0"/>
+          <w:sz w:val="20"/>
+          <w:szCs w:val="20"/>
+        </w:rPr>
+      </w:pPr>
+      <w:r>
+        <w:rPr>
+          <w:rFonts w:ascii="Arial" w:hAnsi="Arial" w:cs="Arial"/>
+          <w:color w:val="00B0F0"/>
           <w:sz w:val="20"/>
           <w:szCs w:val="20"/>
         </w:rPr>
@@ -1107,7 +1494,7 @@
       <w:r>
         <w:rPr>
           <w:rFonts w:ascii="Arial" w:hAnsi="Arial" w:cs="Arial"/>
-          <w:color w:val="000000"/>
+          <w:color w:val="00B0F0"/>
           <w:sz w:val="20"/>
           <w:szCs w:val="20"/>
         </w:rPr>
@@ -1116,7 +1503,45 @@
       <w:r>
         <w:rPr>
           <w:rFonts w:ascii="Arial" w:hAnsi="Arial" w:cs="Arial"/>
-          <w:color w:val="000000"/>
+          <w:color w:val="00B0F0"/>
+          <w:sz w:val="20"/>
+          <w:szCs w:val="20"/>
+        </w:rPr>
+        <w:t>C = 1:</w:t>
+      </w:r>
+      <w:r>
+        <w:rPr>
+          <w:rFonts w:ascii="Arial" w:hAnsi="Arial" w:cs="Arial"/>
+          <w:color w:val="00B0F0"/>
+          <w:sz w:val="20"/>
+          <w:szCs w:val="20"/>
+        </w:rPr>
+        <w:t xml:space="preserve"> output is 16-bit.</w:t>
+      </w:r>
+    </w:p>
+    <w:p>
+      <w:pPr>
+        <w:rPr>
+          <w:rFonts w:ascii="Arial" w:hAnsi="Arial" w:cs="Arial"/>
+          <w:color w:val="00B0F0"/>
+          <w:sz w:val="20"/>
+          <w:szCs w:val="20"/>
+        </w:rPr>
+      </w:pPr>
+    </w:p>
+    <w:p>
+      <w:pPr>
+        <w:rPr>
+          <w:rFonts w:ascii="Arial" w:hAnsi="Arial" w:cs="Arial"/>
+          <w:color w:val="00B0F0"/>
+          <w:sz w:val="20"/>
+          <w:szCs w:val="20"/>
+        </w:rPr>
+      </w:pPr>
+      <w:r>
+        <w:rPr>
+          <w:rFonts w:ascii="Arial" w:hAnsi="Arial" w:cs="Arial"/>
+          <w:color w:val="00B0F0"/>
           <w:sz w:val="20"/>
           <w:szCs w:val="20"/>
         </w:rPr>
@@ -1125,16 +1550,28 @@
       <w:r>
         <w:rPr>
           <w:rFonts w:ascii="Arial" w:hAnsi="Arial" w:cs="Arial"/>
-          <w:color w:val="000000"/>
+          <w:color w:val="00B0F0"/>
           <w:sz w:val="20"/>
           <w:szCs w:val="20"/>
         </w:rPr>
         <w:tab/>
-      </w:r>
-      <w:r>
-        <w:rPr>
-          <w:rFonts w:ascii="Arial" w:hAnsi="Arial" w:cs="Arial"/>
-          <w:color w:val="000000"/>
+        <w:t>0000 0001 0010 0101</w:t>
+      </w:r>
+    </w:p>
+    <w:p>
+      <w:pPr>
+        <w:rPr>
+          <w:rFonts w:ascii="Arial" w:hAnsi="Arial" w:cs="Arial"/>
+          <w:color w:val="00B0F0"/>
+          <w:sz w:val="20"/>
+          <w:szCs w:val="20"/>
+          <w:vertAlign w:val="subscript"/>
+        </w:rPr>
+      </w:pPr>
+      <w:r>
+        <w:rPr>
+          <w:rFonts w:ascii="Arial" w:hAnsi="Arial" w:cs="Arial"/>
+          <w:color w:val="00B0F0"/>
           <w:sz w:val="20"/>
           <w:szCs w:val="20"/>
         </w:rPr>
@@ -1143,39 +1580,71 @@
       <w:r>
         <w:rPr>
           <w:rFonts w:ascii="Arial" w:hAnsi="Arial" w:cs="Arial"/>
-          <w:color w:val="000000"/>
+          <w:color w:val="00B0F0"/>
           <w:sz w:val="20"/>
           <w:szCs w:val="20"/>
         </w:rPr>
         <w:tab/>
-      </w:r>
-      <w:r>
-        <w:rPr>
-          <w:rFonts w:ascii="Arial" w:hAnsi="Arial" w:cs="Arial"/>
-          <w:color w:val="000000"/>
-          <w:sz w:val="20"/>
-          <w:szCs w:val="20"/>
+        <w:t>= 125</w:t>
+      </w:r>
+      <w:r>
+        <w:rPr>
+          <w:rFonts w:ascii="Arial" w:hAnsi="Arial" w:cs="Arial"/>
+          <w:color w:val="00B0F0"/>
+          <w:sz w:val="20"/>
+          <w:szCs w:val="20"/>
+          <w:vertAlign w:val="subscript"/>
+        </w:rPr>
+        <w:t>16</w:t>
+      </w:r>
+    </w:p>
+    <w:p>
+      <w:pPr>
+        <w:rPr>
+          <w:rFonts w:ascii="Arial" w:hAnsi="Arial" w:cs="Arial"/>
+          <w:color w:val="00B0F0"/>
+          <w:sz w:val="20"/>
+          <w:szCs w:val="20"/>
+        </w:rPr>
+      </w:pPr>
+      <w:r>
+        <w:rPr>
+          <w:rFonts w:ascii="Arial" w:hAnsi="Arial" w:cs="Arial"/>
+          <w:color w:val="00B0F0"/>
+          <w:sz w:val="20"/>
+          <w:szCs w:val="20"/>
+          <w:vertAlign w:val="subscript"/>
         </w:rPr>
         <w:tab/>
       </w:r>
       <w:r>
         <w:rPr>
           <w:rFonts w:ascii="Arial" w:hAnsi="Arial" w:cs="Arial"/>
-          <w:color w:val="000000"/>
-          <w:sz w:val="20"/>
-          <w:szCs w:val="20"/>
+          <w:color w:val="00B0F0"/>
+          <w:sz w:val="20"/>
+          <w:szCs w:val="20"/>
+          <w:vertAlign w:val="subscript"/>
         </w:rPr>
         <w:tab/>
       </w:r>
       <w:r>
         <w:rPr>
           <w:rFonts w:ascii="Arial" w:hAnsi="Arial" w:cs="Arial"/>
-          <w:color w:val="000000"/>
-          <w:sz w:val="20"/>
-          <w:szCs w:val="20"/>
-        </w:rPr>
-        <w:tab/>
-        <w:t>……………….………….</w:t>
+          <w:color w:val="00B0F0"/>
+          <w:sz w:val="20"/>
+          <w:szCs w:val="20"/>
+        </w:rPr>
+        <w:t>= 293</w:t>
+      </w:r>
+      <w:r>
+        <w:rPr>
+          <w:rFonts w:ascii="Arial" w:hAnsi="Arial" w:cs="Arial"/>
+          <w:color w:val="00B0F0"/>
+          <w:sz w:val="20"/>
+          <w:szCs w:val="20"/>
+          <w:vertAlign w:val="subscript"/>
+        </w:rPr>
+        <w:t>10</w:t>
       </w:r>
     </w:p>
     <w:p>
@@ -1247,67 +1716,32 @@
           <w:sz w:val="20"/>
           <w:szCs w:val="20"/>
         </w:rPr>
-        <w:t xml:space="preserve"> answers to a decimal number.</w:t>
-      </w:r>
-    </w:p>
-    <w:p>
-      <w:pPr>
-        <w:ind w:left="720" w:hanging="720"/>
-        <w:rPr>
-          <w:rFonts w:ascii="Arial" w:hAnsi="Arial" w:cs="Arial"/>
-          <w:color w:val="000000"/>
-          <w:sz w:val="20"/>
-          <w:szCs w:val="20"/>
-        </w:rPr>
-      </w:pPr>
-    </w:p>
-    <w:p>
-      <w:pPr>
-        <w:ind w:left="720" w:hanging="720"/>
-        <w:rPr>
-          <w:rFonts w:ascii="Arial" w:hAnsi="Arial" w:cs="Arial"/>
-          <w:color w:val="000000"/>
-          <w:sz w:val="20"/>
-          <w:szCs w:val="20"/>
-        </w:rPr>
-      </w:pPr>
-    </w:p>
-    <w:p>
-      <w:pPr>
-        <w:ind w:left="720" w:hanging="720"/>
-        <w:rPr>
-          <w:rFonts w:ascii="Arial" w:hAnsi="Arial" w:cs="Arial"/>
-          <w:color w:val="000000"/>
-          <w:sz w:val="20"/>
-          <w:szCs w:val="20"/>
-        </w:rPr>
-      </w:pPr>
-    </w:p>
-    <w:p>
-      <w:pPr>
-        <w:ind w:left="720" w:hanging="720"/>
-        <w:rPr>
-          <w:rFonts w:ascii="Arial" w:hAnsi="Arial" w:cs="Arial"/>
-          <w:color w:val="000000"/>
-          <w:sz w:val="20"/>
-          <w:szCs w:val="20"/>
-        </w:rPr>
-      </w:pPr>
-    </w:p>
-    <w:p>
-      <w:pPr>
-        <w:ind w:left="720" w:hanging="720"/>
-        <w:rPr>
-          <w:rFonts w:ascii="Arial" w:hAnsi="Arial" w:cs="Arial"/>
-          <w:color w:val="000000"/>
-          <w:sz w:val="20"/>
-          <w:szCs w:val="20"/>
-        </w:rPr>
-      </w:pPr>
-    </w:p>
-    <w:p>
-      <w:pPr>
-        <w:ind w:left="720" w:hanging="720"/>
+        <w:t xml:space="preserve"> </w:t>
+      </w:r>
+      <w:proofErr w:type="gramStart"/>
+      <w:r>
+        <w:rPr>
+          <w:rFonts w:ascii="Arial" w:hAnsi="Arial" w:cs="Arial"/>
+          <w:color w:val="000000"/>
+          <w:sz w:val="20"/>
+          <w:szCs w:val="20"/>
+        </w:rPr>
+        <w:t>answers</w:t>
+      </w:r>
+      <w:proofErr w:type="gramEnd"/>
+      <w:r>
+        <w:rPr>
+          <w:rFonts w:ascii="Arial" w:hAnsi="Arial" w:cs="Arial"/>
+          <w:color w:val="000000"/>
+          <w:sz w:val="20"/>
+          <w:szCs w:val="20"/>
+        </w:rPr>
+        <w:t xml:space="preserve"> to a decimal number.</w:t>
+      </w:r>
+    </w:p>
+    <w:p>
+      <w:pPr>
+        <w:ind w:left="720"/>
         <w:rPr>
           <w:rFonts w:ascii="Arial" w:hAnsi="Arial" w:cs="Arial"/>
           <w:color w:val="000000"/>
@@ -1324,78 +1758,173 @@
         </w:rPr>
         <w:tab/>
       </w:r>
-      <w:r>
-        <w:rPr>
-          <w:rFonts w:ascii="Arial" w:hAnsi="Arial" w:cs="Arial"/>
-          <w:color w:val="000000"/>
+    </w:p>
+    <w:p>
+      <w:pPr>
+        <w:ind w:left="720"/>
+        <w:rPr>
+          <w:rFonts w:ascii="Arial" w:hAnsi="Arial" w:cs="Arial"/>
+          <w:color w:val="00B0F0"/>
+          <w:sz w:val="20"/>
+          <w:szCs w:val="20"/>
+        </w:rPr>
+      </w:pPr>
+      <w:r>
+        <w:rPr>
+          <w:rFonts w:ascii="Arial" w:hAnsi="Arial" w:cs="Arial"/>
+          <w:color w:val="00B0F0"/>
           <w:sz w:val="20"/>
           <w:szCs w:val="20"/>
         </w:rPr>
         <w:tab/>
-      </w:r>
-      <w:r>
-        <w:rPr>
-          <w:rFonts w:ascii="Arial" w:hAnsi="Arial" w:cs="Arial"/>
-          <w:color w:val="000000"/>
+        <w:t>N = 0, V = 1: output is negative 16-bit</w:t>
+      </w:r>
+    </w:p>
+    <w:p>
+      <w:pPr>
+        <w:ind w:left="720"/>
+        <w:rPr>
+          <w:rFonts w:ascii="Arial" w:hAnsi="Arial" w:cs="Arial"/>
+          <w:color w:val="00B0F0"/>
+          <w:sz w:val="20"/>
+          <w:szCs w:val="20"/>
+        </w:rPr>
+      </w:pPr>
+    </w:p>
+    <w:p>
+      <w:pPr>
+        <w:ind w:left="720"/>
+        <w:rPr>
+          <w:rFonts w:ascii="Arial" w:hAnsi="Arial" w:cs="Arial"/>
+          <w:color w:val="00B0F0"/>
+          <w:sz w:val="20"/>
+          <w:szCs w:val="20"/>
+        </w:rPr>
+      </w:pPr>
+      <w:r>
+        <w:rPr>
+          <w:rFonts w:ascii="Arial" w:hAnsi="Arial" w:cs="Arial"/>
+          <w:color w:val="00B0F0"/>
           <w:sz w:val="20"/>
           <w:szCs w:val="20"/>
         </w:rPr>
         <w:tab/>
-      </w:r>
-      <w:r>
-        <w:rPr>
-          <w:rFonts w:ascii="Arial" w:hAnsi="Arial" w:cs="Arial"/>
-          <w:color w:val="000000"/>
+        <w:t>1111 1111 0010 0101</w:t>
+      </w:r>
+    </w:p>
+    <w:p>
+      <w:pPr>
+        <w:ind w:left="720"/>
+        <w:rPr>
+          <w:rFonts w:ascii="Arial" w:hAnsi="Arial" w:cs="Arial"/>
+          <w:color w:val="00B0F0"/>
+          <w:sz w:val="20"/>
+          <w:szCs w:val="20"/>
+        </w:rPr>
+      </w:pPr>
+      <w:r>
+        <w:rPr>
+          <w:rFonts w:ascii="Arial" w:hAnsi="Arial" w:cs="Arial"/>
+          <w:color w:val="00B0F0"/>
           <w:sz w:val="20"/>
           <w:szCs w:val="20"/>
         </w:rPr>
         <w:tab/>
-      </w:r>
-      <w:r>
-        <w:rPr>
-          <w:rFonts w:ascii="Arial" w:hAnsi="Arial" w:cs="Arial"/>
-          <w:color w:val="000000"/>
+        <w:t>0000 0000 1101 1010 1s complement</w:t>
+      </w:r>
+    </w:p>
+    <w:p>
+      <w:pPr>
+        <w:ind w:left="720"/>
+        <w:rPr>
+          <w:rFonts w:ascii="Arial" w:hAnsi="Arial" w:cs="Arial"/>
+          <w:color w:val="00B0F0"/>
+          <w:sz w:val="20"/>
+          <w:szCs w:val="20"/>
+        </w:rPr>
+      </w:pPr>
+      <w:r>
+        <w:rPr>
+          <w:rFonts w:ascii="Arial" w:hAnsi="Arial" w:cs="Arial"/>
+          <w:color w:val="00B0F0"/>
           <w:sz w:val="20"/>
           <w:szCs w:val="20"/>
         </w:rPr>
         <w:tab/>
-      </w:r>
-      <w:r>
-        <w:rPr>
-          <w:rFonts w:ascii="Arial" w:hAnsi="Arial" w:cs="Arial"/>
-          <w:color w:val="000000"/>
+        <w:t>0000 0000 1101 1011 add 1</w:t>
+      </w:r>
+    </w:p>
+    <w:p>
+      <w:pPr>
+        <w:ind w:left="720"/>
+        <w:rPr>
+          <w:rFonts w:ascii="Arial" w:hAnsi="Arial" w:cs="Arial"/>
+          <w:color w:val="00B0F0"/>
+          <w:sz w:val="20"/>
+          <w:szCs w:val="20"/>
+          <w:vertAlign w:val="subscript"/>
+        </w:rPr>
+      </w:pPr>
+      <w:r>
+        <w:rPr>
+          <w:rFonts w:ascii="Arial" w:hAnsi="Arial" w:cs="Arial"/>
+          <w:color w:val="00B0F0"/>
           <w:sz w:val="20"/>
           <w:szCs w:val="20"/>
         </w:rPr>
         <w:tab/>
-      </w:r>
-      <w:r>
-        <w:rPr>
-          <w:rFonts w:ascii="Arial" w:hAnsi="Arial" w:cs="Arial"/>
-          <w:color w:val="000000"/>
-          <w:sz w:val="20"/>
-          <w:szCs w:val="20"/>
+        <w:t>= DB</w:t>
+      </w:r>
+      <w:r>
+        <w:rPr>
+          <w:rFonts w:ascii="Arial" w:hAnsi="Arial" w:cs="Arial"/>
+          <w:color w:val="00B0F0"/>
+          <w:sz w:val="20"/>
+          <w:szCs w:val="20"/>
+          <w:vertAlign w:val="subscript"/>
+        </w:rPr>
+        <w:t>16</w:t>
+      </w:r>
+    </w:p>
+    <w:p>
+      <w:pPr>
+        <w:ind w:left="720"/>
+        <w:rPr>
+          <w:rFonts w:ascii="Arial" w:hAnsi="Arial" w:cs="Arial"/>
+          <w:color w:val="00B0F0"/>
+          <w:sz w:val="20"/>
+          <w:szCs w:val="20"/>
+          <w:vertAlign w:val="subscript"/>
+        </w:rPr>
+      </w:pPr>
+      <w:r>
+        <w:rPr>
+          <w:rFonts w:ascii="Arial" w:hAnsi="Arial" w:cs="Arial"/>
+          <w:color w:val="00B0F0"/>
+          <w:sz w:val="20"/>
+          <w:szCs w:val="20"/>
+          <w:vertAlign w:val="subscript"/>
         </w:rPr>
         <w:tab/>
       </w:r>
       <w:r>
         <w:rPr>
           <w:rFonts w:ascii="Arial" w:hAnsi="Arial" w:cs="Arial"/>
-          <w:color w:val="000000"/>
-          <w:sz w:val="20"/>
-          <w:szCs w:val="20"/>
-        </w:rPr>
-        <w:tab/>
-      </w:r>
-      <w:r>
-        <w:rPr>
-          <w:rFonts w:ascii="Arial" w:hAnsi="Arial" w:cs="Arial"/>
-          <w:color w:val="000000"/>
-          <w:sz w:val="20"/>
-          <w:szCs w:val="20"/>
-        </w:rPr>
-        <w:tab/>
-        <w:t>………………………….</w:t>
+          <w:color w:val="00B0F0"/>
+          <w:sz w:val="20"/>
+          <w:szCs w:val="20"/>
+        </w:rPr>
+        <w:t>= -219</w:t>
+      </w:r>
+      <w:r>
+        <w:rPr>
+          <w:rFonts w:ascii="Arial" w:hAnsi="Arial" w:cs="Arial"/>
+          <w:color w:val="00B0F0"/>
+          <w:sz w:val="20"/>
+          <w:szCs w:val="20"/>
+          <w:vertAlign w:val="subscript"/>
+        </w:rPr>
+        <w:t>10</w:t>
       </w:r>
     </w:p>
     <w:p>
@@ -1406,6 +1935,18 @@
           <w:color w:val="000000"/>
           <w:sz w:val="20"/>
           <w:szCs w:val="20"/>
+          <w:vertAlign w:val="subscript"/>
+        </w:rPr>
+      </w:pPr>
+    </w:p>
+    <w:p>
+      <w:pPr>
+        <w:ind w:left="720"/>
+        <w:rPr>
+          <w:rFonts w:ascii="Arial" w:hAnsi="Arial" w:cs="Arial"/>
+          <w:color w:val="000000"/>
+          <w:sz w:val="20"/>
+          <w:szCs w:val="20"/>
         </w:rPr>
       </w:pPr>
     </w:p>
@@ -1426,19 +1967,28 @@
           <w:sz w:val="20"/>
           <w:szCs w:val="20"/>
         </w:rPr>
-        <w:t xml:space="preserve"> [ 2 + 4 + 2 + 2 = 10 marks ]</w:t>
-      </w:r>
-    </w:p>
-    <w:p>
-      <w:pPr>
-        <w:rPr>
-          <w:rFonts w:ascii="Arial" w:hAnsi="Arial" w:cs="Arial"/>
-          <w:b/>
-          <w:sz w:val="20"/>
-          <w:szCs w:val="20"/>
-          <w:lang w:val="en-AU"/>
-        </w:rPr>
-      </w:pPr>
+        <w:t xml:space="preserve"> </w:t>
+      </w:r>
+      <w:proofErr w:type="gramStart"/>
+      <w:r>
+        <w:rPr>
+          <w:rFonts w:ascii="Arial" w:hAnsi="Arial" w:cs="Arial"/>
+          <w:color w:val="000000"/>
+          <w:sz w:val="20"/>
+          <w:szCs w:val="20"/>
+        </w:rPr>
+        <w:t>[ 2</w:t>
+      </w:r>
+      <w:proofErr w:type="gramEnd"/>
+      <w:r>
+        <w:rPr>
+          <w:rFonts w:ascii="Arial" w:hAnsi="Arial" w:cs="Arial"/>
+          <w:color w:val="000000"/>
+          <w:sz w:val="20"/>
+          <w:szCs w:val="20"/>
+        </w:rPr>
+        <w:t xml:space="preserve"> + 4 + 2 + 2 = 10 marks ]</w:t>
+      </w:r>
     </w:p>
     <w:sectPr>
       <w:headerReference w:type="default" r:id="rId7"/>
@@ -1453,15 +2003,15 @@
 </file>
 
 <file path=word/endnotes.xml><?xml version="1.0" encoding="utf-8"?>
-<w:endnotes xmlns:ve="http://schemas.openxmlformats.org/markup-compatibility/2006" xmlns:o="urn:schemas-microsoft-com:office:office" xmlns:r="http://schemas.openxmlformats.org/officeDocument/2006/relationships" xmlns:m="http://schemas.openxmlformats.org/officeDocument/2006/math" xmlns:v="urn:schemas-microsoft-com:vml" xmlns:wp="http://schemas.openxmlformats.org/drawingml/2006/wordprocessingDrawing" xmlns:w10="urn:schemas-microsoft-com:office:word" xmlns:w="http://schemas.openxmlformats.org/wordprocessingml/2006/main" xmlns:wne="http://schemas.microsoft.com/office/word/2006/wordml">
-  <w:endnote w:type="separator" w:id="0">
+<w:endnotes xmlns:wpc="http://schemas.microsoft.com/office/word/2010/wordprocessingCanvas" xmlns:mc="http://schemas.openxmlformats.org/markup-compatibility/2006" xmlns:o="urn:schemas-microsoft-com:office:office" xmlns:r="http://schemas.openxmlformats.org/officeDocument/2006/relationships" xmlns:m="http://schemas.openxmlformats.org/officeDocument/2006/math" xmlns:v="urn:schemas-microsoft-com:vml" xmlns:wp14="http://schemas.microsoft.com/office/word/2010/wordprocessingDrawing" xmlns:wp="http://schemas.openxmlformats.org/drawingml/2006/wordprocessingDrawing" xmlns:w10="urn:schemas-microsoft-com:office:word" xmlns:w="http://schemas.openxmlformats.org/wordprocessingml/2006/main" xmlns:w14="http://schemas.microsoft.com/office/word/2010/wordml" xmlns:w15="http://schemas.microsoft.com/office/word/2012/wordml" xmlns:wpg="http://schemas.microsoft.com/office/word/2010/wordprocessingGroup" xmlns:wpi="http://schemas.microsoft.com/office/word/2010/wordprocessingInk" xmlns:wne="http://schemas.microsoft.com/office/word/2006/wordml" xmlns:wps="http://schemas.microsoft.com/office/word/2010/wordprocessingShape" mc:Ignorable="w14 w15 wp14">
+  <w:endnote w:type="separator" w:id="-1">
     <w:p>
       <w:r>
         <w:separator/>
       </w:r>
     </w:p>
   </w:endnote>
-  <w:endnote w:type="continuationSeparator" w:id="1">
+  <w:endnote w:type="continuationSeparator" w:id="0">
     <w:p>
       <w:r>
         <w:continuationSeparator/>
@@ -1472,7 +2022,7 @@
 </file>
 
 <file path=word/footer1.xml><?xml version="1.0" encoding="utf-8"?>
-<w:ftr xmlns:ve="http://schemas.openxmlformats.org/markup-compatibility/2006" xmlns:o="urn:schemas-microsoft-com:office:office" xmlns:r="http://schemas.openxmlformats.org/officeDocument/2006/relationships" xmlns:m="http://schemas.openxmlformats.org/officeDocument/2006/math" xmlns:v="urn:schemas-microsoft-com:vml" xmlns:wp="http://schemas.openxmlformats.org/drawingml/2006/wordprocessingDrawing" xmlns:w10="urn:schemas-microsoft-com:office:word" xmlns:w="http://schemas.openxmlformats.org/wordprocessingml/2006/main" xmlns:wne="http://schemas.microsoft.com/office/word/2006/wordml">
+<w:ftr xmlns:wpc="http://schemas.microsoft.com/office/word/2010/wordprocessingCanvas" xmlns:mc="http://schemas.openxmlformats.org/markup-compatibility/2006" xmlns:o="urn:schemas-microsoft-com:office:office" xmlns:r="http://schemas.openxmlformats.org/officeDocument/2006/relationships" xmlns:m="http://schemas.openxmlformats.org/officeDocument/2006/math" xmlns:v="urn:schemas-microsoft-com:vml" xmlns:wp14="http://schemas.microsoft.com/office/word/2010/wordprocessingDrawing" xmlns:wp="http://schemas.openxmlformats.org/drawingml/2006/wordprocessingDrawing" xmlns:w10="urn:schemas-microsoft-com:office:word" xmlns:w="http://schemas.openxmlformats.org/wordprocessingml/2006/main" xmlns:w14="http://schemas.microsoft.com/office/word/2010/wordml" xmlns:w15="http://schemas.microsoft.com/office/word/2012/wordml" xmlns:wpg="http://schemas.microsoft.com/office/word/2010/wordprocessingGroup" xmlns:wpi="http://schemas.microsoft.com/office/word/2010/wordprocessingInk" xmlns:wne="http://schemas.microsoft.com/office/word/2006/wordml" xmlns:wps="http://schemas.microsoft.com/office/word/2010/wordprocessingShape" mc:Ignorable="w14 w15 wp14">
   <w:p>
     <w:pPr>
       <w:pStyle w:val="Footer"/>
@@ -1483,28 +2033,41 @@
     <w:r>
       <w:tab/>
     </w:r>
-    <w:fldSimple w:instr=" PAGE ">
-      <w:r>
-        <w:rPr>
-          <w:noProof/>
-        </w:rPr>
-        <w:t>1</w:t>
-      </w:r>
-    </w:fldSimple>
+    <w:r>
+      <w:fldChar w:fldCharType="begin"/>
+    </w:r>
+    <w:r>
+      <w:instrText xml:space="preserve"> PAGE </w:instrText>
+    </w:r>
+    <w:r>
+      <w:fldChar w:fldCharType="separate"/>
+    </w:r>
+    <w:r>
+      <w:rPr>
+        <w:noProof/>
+      </w:rPr>
+      <w:t>1</w:t>
+    </w:r>
+    <w:r>
+      <w:rPr>
+        <w:noProof/>
+      </w:rPr>
+      <w:fldChar w:fldCharType="end"/>
+    </w:r>
   </w:p>
 </w:ftr>
 </file>
 
 <file path=word/footnotes.xml><?xml version="1.0" encoding="utf-8"?>
-<w:footnotes xmlns:ve="http://schemas.openxmlformats.org/markup-compatibility/2006" xmlns:o="urn:schemas-microsoft-com:office:office" xmlns:r="http://schemas.openxmlformats.org/officeDocument/2006/relationships" xmlns:m="http://schemas.openxmlformats.org/officeDocument/2006/math" xmlns:v="urn:schemas-microsoft-com:vml" xmlns:wp="http://schemas.openxmlformats.org/drawingml/2006/wordprocessingDrawing" xmlns:w10="urn:schemas-microsoft-com:office:word" xmlns:w="http://schemas.openxmlformats.org/wordprocessingml/2006/main" xmlns:wne="http://schemas.microsoft.com/office/word/2006/wordml">
-  <w:footnote w:type="separator" w:id="0">
+<w:footnotes xmlns:wpc="http://schemas.microsoft.com/office/word/2010/wordprocessingCanvas" xmlns:mc="http://schemas.openxmlformats.org/markup-compatibility/2006" xmlns:o="urn:schemas-microsoft-com:office:office" xmlns:r="http://schemas.openxmlformats.org/officeDocument/2006/relationships" xmlns:m="http://schemas.openxmlformats.org/officeDocument/2006/math" xmlns:v="urn:schemas-microsoft-com:vml" xmlns:wp14="http://schemas.microsoft.com/office/word/2010/wordprocessingDrawing" xmlns:wp="http://schemas.openxmlformats.org/drawingml/2006/wordprocessingDrawing" xmlns:w10="urn:schemas-microsoft-com:office:word" xmlns:w="http://schemas.openxmlformats.org/wordprocessingml/2006/main" xmlns:w14="http://schemas.microsoft.com/office/word/2010/wordml" xmlns:w15="http://schemas.microsoft.com/office/word/2012/wordml" xmlns:wpg="http://schemas.microsoft.com/office/word/2010/wordprocessingGroup" xmlns:wpi="http://schemas.microsoft.com/office/word/2010/wordprocessingInk" xmlns:wne="http://schemas.microsoft.com/office/word/2006/wordml" xmlns:wps="http://schemas.microsoft.com/office/word/2010/wordprocessingShape" mc:Ignorable="w14 w15 wp14">
+  <w:footnote w:type="separator" w:id="-1">
     <w:p>
       <w:r>
         <w:separator/>
       </w:r>
     </w:p>
   </w:footnote>
-  <w:footnote w:type="continuationSeparator" w:id="1">
+  <w:footnote w:type="continuationSeparator" w:id="0">
     <w:p>
       <w:r>
         <w:continuationSeparator/>
@@ -1515,7 +2078,7 @@
 </file>
 
 <file path=word/header1.xml><?xml version="1.0" encoding="utf-8"?>
-<w:hdr xmlns:ve="http://schemas.openxmlformats.org/markup-compatibility/2006" xmlns:o="urn:schemas-microsoft-com:office:office" xmlns:r="http://schemas.openxmlformats.org/officeDocument/2006/relationships" xmlns:m="http://schemas.openxmlformats.org/officeDocument/2006/math" xmlns:v="urn:schemas-microsoft-com:vml" xmlns:wp="http://schemas.openxmlformats.org/drawingml/2006/wordprocessingDrawing" xmlns:w10="urn:schemas-microsoft-com:office:word" xmlns:w="http://schemas.openxmlformats.org/wordprocessingml/2006/main" xmlns:wne="http://schemas.microsoft.com/office/word/2006/wordml">
+<w:hdr xmlns:wpc="http://schemas.microsoft.com/office/word/2010/wordprocessingCanvas" xmlns:mc="http://schemas.openxmlformats.org/markup-compatibility/2006" xmlns:o="urn:schemas-microsoft-com:office:office" xmlns:r="http://schemas.openxmlformats.org/officeDocument/2006/relationships" xmlns:m="http://schemas.openxmlformats.org/officeDocument/2006/math" xmlns:v="urn:schemas-microsoft-com:vml" xmlns:wp14="http://schemas.microsoft.com/office/word/2010/wordprocessingDrawing" xmlns:wp="http://schemas.openxmlformats.org/drawingml/2006/wordprocessingDrawing" xmlns:w10="urn:schemas-microsoft-com:office:word" xmlns:w="http://schemas.openxmlformats.org/wordprocessingml/2006/main" xmlns:w14="http://schemas.microsoft.com/office/word/2010/wordml" xmlns:w15="http://schemas.microsoft.com/office/word/2012/wordml" xmlns:wpg="http://schemas.microsoft.com/office/word/2010/wordprocessingGroup" xmlns:wpi="http://schemas.microsoft.com/office/word/2010/wordprocessingInk" xmlns:wne="http://schemas.microsoft.com/office/word/2006/wordml" xmlns:wps="http://schemas.microsoft.com/office/word/2010/wordprocessingShape" mc:Ignorable="w14 w15 wp14">
   <w:p>
     <w:pPr>
       <w:pStyle w:val="Header"/>
@@ -1554,7 +2117,7 @@
 </file>
 
 <file path=word/numbering.xml><?xml version="1.0" encoding="utf-8"?>
-<w:numbering xmlns:ve="http://schemas.openxmlformats.org/markup-compatibility/2006" xmlns:o="urn:schemas-microsoft-com:office:office" xmlns:r="http://schemas.openxmlformats.org/officeDocument/2006/relationships" xmlns:m="http://schemas.openxmlformats.org/officeDocument/2006/math" xmlns:v="urn:schemas-microsoft-com:vml" xmlns:wp="http://schemas.openxmlformats.org/drawingml/2006/wordprocessingDrawing" xmlns:w10="urn:schemas-microsoft-com:office:word" xmlns:w="http://schemas.openxmlformats.org/wordprocessingml/2006/main" xmlns:wne="http://schemas.microsoft.com/office/word/2006/wordml">
+<w:numbering xmlns:wpc="http://schemas.microsoft.com/office/word/2010/wordprocessingCanvas" xmlns:mc="http://schemas.openxmlformats.org/markup-compatibility/2006" xmlns:o="urn:schemas-microsoft-com:office:office" xmlns:r="http://schemas.openxmlformats.org/officeDocument/2006/relationships" xmlns:m="http://schemas.openxmlformats.org/officeDocument/2006/math" xmlns:v="urn:schemas-microsoft-com:vml" xmlns:wp14="http://schemas.microsoft.com/office/word/2010/wordprocessingDrawing" xmlns:wp="http://schemas.openxmlformats.org/drawingml/2006/wordprocessingDrawing" xmlns:w10="urn:schemas-microsoft-com:office:word" xmlns:w="http://schemas.openxmlformats.org/wordprocessingml/2006/main" xmlns:w14="http://schemas.microsoft.com/office/word/2010/wordml" xmlns:w15="http://schemas.microsoft.com/office/word/2012/wordml" xmlns:wpg="http://schemas.microsoft.com/office/word/2010/wordprocessingGroup" xmlns:wpi="http://schemas.microsoft.com/office/word/2010/wordprocessingInk" xmlns:wne="http://schemas.microsoft.com/office/word/2006/wordml" xmlns:wps="http://schemas.microsoft.com/office/word/2010/wordprocessingShape" mc:Ignorable="w14 w15 wp14">
   <w:abstractNum w:abstractNumId="0">
     <w:nsid w:val="35FD5746"/>
     <w:multiLevelType w:val="hybridMultilevel"/>
@@ -1678,7 +2241,7 @@
 </file>
 
 <file path=word/styles.xml><?xml version="1.0" encoding="utf-8"?>
-<w:styles xmlns:r="http://schemas.openxmlformats.org/officeDocument/2006/relationships" xmlns:w="http://schemas.openxmlformats.org/wordprocessingml/2006/main">
+<w:styles xmlns:mc="http://schemas.openxmlformats.org/markup-compatibility/2006" xmlns:r="http://schemas.openxmlformats.org/officeDocument/2006/relationships" xmlns:w="http://schemas.openxmlformats.org/wordprocessingml/2006/main" xmlns:w14="http://schemas.microsoft.com/office/word/2010/wordml" xmlns:w15="http://schemas.microsoft.com/office/word/2012/wordml" mc:Ignorable="w14 w15">
   <w:docDefaults>
     <w:rPrDefault>
       <w:rPr>
@@ -1688,7 +2251,7 @@
     </w:rPrDefault>
     <w:pPrDefault/>
   </w:docDefaults>
-  <w:latentStyles w:defLockedState="0" w:defUIPriority="0" w:defSemiHidden="0" w:defUnhideWhenUsed="0" w:defQFormat="0" w:count="267">
+  <w:latentStyles w:defLockedState="0" w:defUIPriority="0" w:defSemiHidden="0" w:defUnhideWhenUsed="0" w:defQFormat="0" w:count="371">
     <w:lsdException w:name="Normal" w:qFormat="1"/>
     <w:lsdException w:name="heading 1" w:qFormat="1"/>
     <w:lsdException w:name="heading 2" w:semiHidden="1" w:unhideWhenUsed="1" w:qFormat="1"/>
@@ -1699,11 +2262,145 @@
     <w:lsdException w:name="heading 7" w:semiHidden="1" w:unhideWhenUsed="1" w:qFormat="1"/>
     <w:lsdException w:name="heading 8" w:semiHidden="1" w:unhideWhenUsed="1" w:qFormat="1"/>
     <w:lsdException w:name="heading 9" w:semiHidden="1" w:unhideWhenUsed="1" w:qFormat="1"/>
+    <w:lsdException w:name="index 1" w:semiHidden="1" w:unhideWhenUsed="1"/>
+    <w:lsdException w:name="index 2" w:semiHidden="1" w:unhideWhenUsed="1"/>
+    <w:lsdException w:name="index 3" w:semiHidden="1" w:unhideWhenUsed="1"/>
+    <w:lsdException w:name="index 4" w:semiHidden="1" w:unhideWhenUsed="1"/>
+    <w:lsdException w:name="index 5" w:semiHidden="1" w:unhideWhenUsed="1"/>
+    <w:lsdException w:name="index 6" w:semiHidden="1" w:unhideWhenUsed="1"/>
+    <w:lsdException w:name="index 7" w:semiHidden="1" w:unhideWhenUsed="1"/>
+    <w:lsdException w:name="index 8" w:semiHidden="1" w:unhideWhenUsed="1"/>
+    <w:lsdException w:name="index 9" w:semiHidden="1" w:unhideWhenUsed="1"/>
+    <w:lsdException w:name="toc 1" w:semiHidden="1" w:unhideWhenUsed="1"/>
+    <w:lsdException w:name="toc 2" w:semiHidden="1" w:unhideWhenUsed="1"/>
+    <w:lsdException w:name="toc 3" w:semiHidden="1" w:unhideWhenUsed="1"/>
+    <w:lsdException w:name="toc 4" w:semiHidden="1" w:unhideWhenUsed="1"/>
+    <w:lsdException w:name="toc 5" w:semiHidden="1" w:unhideWhenUsed="1"/>
+    <w:lsdException w:name="toc 6" w:semiHidden="1" w:unhideWhenUsed="1"/>
+    <w:lsdException w:name="toc 7" w:semiHidden="1" w:unhideWhenUsed="1"/>
+    <w:lsdException w:name="toc 8" w:semiHidden="1" w:unhideWhenUsed="1"/>
+    <w:lsdException w:name="toc 9" w:semiHidden="1" w:unhideWhenUsed="1"/>
+    <w:lsdException w:name="Normal Indent" w:semiHidden="1" w:unhideWhenUsed="1"/>
+    <w:lsdException w:name="footnote text" w:semiHidden="1" w:unhideWhenUsed="1"/>
+    <w:lsdException w:name="annotation text" w:semiHidden="1" w:unhideWhenUsed="1"/>
+    <w:lsdException w:name="header" w:semiHidden="1" w:unhideWhenUsed="1"/>
+    <w:lsdException w:name="footer" w:semiHidden="1" w:unhideWhenUsed="1"/>
+    <w:lsdException w:name="index heading" w:semiHidden="1" w:unhideWhenUsed="1"/>
     <w:lsdException w:name="caption" w:semiHidden="1" w:unhideWhenUsed="1" w:qFormat="1"/>
+    <w:lsdException w:name="table of figures" w:semiHidden="1" w:unhideWhenUsed="1"/>
+    <w:lsdException w:name="envelope address" w:semiHidden="1" w:unhideWhenUsed="1"/>
+    <w:lsdException w:name="envelope return" w:semiHidden="1" w:unhideWhenUsed="1"/>
+    <w:lsdException w:name="footnote reference" w:semiHidden="1" w:unhideWhenUsed="1"/>
+    <w:lsdException w:name="annotation reference" w:semiHidden="1" w:unhideWhenUsed="1"/>
+    <w:lsdException w:name="line number" w:semiHidden="1" w:unhideWhenUsed="1"/>
+    <w:lsdException w:name="page number" w:semiHidden="1" w:unhideWhenUsed="1"/>
+    <w:lsdException w:name="endnote reference" w:semiHidden="1" w:unhideWhenUsed="1"/>
+    <w:lsdException w:name="endnote text" w:semiHidden="1" w:unhideWhenUsed="1"/>
+    <w:lsdException w:name="table of authorities" w:semiHidden="1" w:unhideWhenUsed="1"/>
+    <w:lsdException w:name="macro" w:semiHidden="1" w:unhideWhenUsed="1"/>
+    <w:lsdException w:name="toa heading" w:semiHidden="1" w:unhideWhenUsed="1"/>
+    <w:lsdException w:name="List" w:semiHidden="1" w:unhideWhenUsed="1"/>
+    <w:lsdException w:name="List Bullet" w:semiHidden="1" w:unhideWhenUsed="1"/>
+    <w:lsdException w:name="List 2" w:semiHidden="1" w:unhideWhenUsed="1"/>
+    <w:lsdException w:name="List 3" w:semiHidden="1" w:unhideWhenUsed="1"/>
+    <w:lsdException w:name="List Bullet 2" w:semiHidden="1" w:unhideWhenUsed="1"/>
+    <w:lsdException w:name="List Bullet 3" w:semiHidden="1" w:unhideWhenUsed="1"/>
+    <w:lsdException w:name="List Bullet 4" w:semiHidden="1" w:unhideWhenUsed="1"/>
+    <w:lsdException w:name="List Bullet 5" w:semiHidden="1" w:unhideWhenUsed="1"/>
+    <w:lsdException w:name="List Number 2" w:semiHidden="1" w:unhideWhenUsed="1"/>
+    <w:lsdException w:name="List Number 3" w:semiHidden="1" w:unhideWhenUsed="1"/>
+    <w:lsdException w:name="List Number 4" w:semiHidden="1" w:unhideWhenUsed="1"/>
+    <w:lsdException w:name="List Number 5" w:semiHidden="1" w:unhideWhenUsed="1"/>
     <w:lsdException w:name="Title" w:qFormat="1"/>
+    <w:lsdException w:name="Closing" w:semiHidden="1" w:unhideWhenUsed="1"/>
+    <w:lsdException w:name="Signature" w:semiHidden="1" w:unhideWhenUsed="1"/>
+    <w:lsdException w:name="Default Paragraph Font" w:semiHidden="1" w:unhideWhenUsed="1"/>
+    <w:lsdException w:name="Body Text" w:semiHidden="1" w:unhideWhenUsed="1"/>
+    <w:lsdException w:name="Body Text Indent" w:semiHidden="1" w:unhideWhenUsed="1"/>
+    <w:lsdException w:name="List Continue" w:semiHidden="1" w:unhideWhenUsed="1"/>
+    <w:lsdException w:name="List Continue 2" w:semiHidden="1" w:unhideWhenUsed="1"/>
+    <w:lsdException w:name="List Continue 3" w:semiHidden="1" w:unhideWhenUsed="1"/>
+    <w:lsdException w:name="List Continue 4" w:semiHidden="1" w:unhideWhenUsed="1"/>
+    <w:lsdException w:name="List Continue 5" w:semiHidden="1" w:unhideWhenUsed="1"/>
+    <w:lsdException w:name="Message Header" w:semiHidden="1" w:unhideWhenUsed="1"/>
     <w:lsdException w:name="Subtitle" w:qFormat="1"/>
+    <w:lsdException w:name="Body Text First Indent 2" w:semiHidden="1" w:unhideWhenUsed="1"/>
+    <w:lsdException w:name="Note Heading" w:semiHidden="1" w:unhideWhenUsed="1"/>
+    <w:lsdException w:name="Body Text 2" w:semiHidden="1" w:unhideWhenUsed="1"/>
+    <w:lsdException w:name="Body Text 3" w:semiHidden="1" w:unhideWhenUsed="1"/>
+    <w:lsdException w:name="Body Text Indent 2" w:semiHidden="1" w:unhideWhenUsed="1"/>
+    <w:lsdException w:name="Body Text Indent 3" w:semiHidden="1" w:unhideWhenUsed="1"/>
+    <w:lsdException w:name="Block Text" w:semiHidden="1" w:unhideWhenUsed="1"/>
+    <w:lsdException w:name="Hyperlink" w:semiHidden="1" w:unhideWhenUsed="1"/>
+    <w:lsdException w:name="FollowedHyperlink" w:semiHidden="1" w:unhideWhenUsed="1"/>
     <w:lsdException w:name="Strong" w:qFormat="1"/>
     <w:lsdException w:name="Emphasis" w:qFormat="1"/>
+    <w:lsdException w:name="Document Map" w:semiHidden="1" w:unhideWhenUsed="1"/>
+    <w:lsdException w:name="Plain Text" w:semiHidden="1" w:unhideWhenUsed="1"/>
+    <w:lsdException w:name="E-mail Signature" w:semiHidden="1" w:unhideWhenUsed="1"/>
+    <w:lsdException w:name="HTML Top of Form" w:semiHidden="1" w:unhideWhenUsed="1"/>
+    <w:lsdException w:name="HTML Bottom of Form" w:semiHidden="1" w:unhideWhenUsed="1"/>
+    <w:lsdException w:name="Normal (Web)" w:semiHidden="1" w:unhideWhenUsed="1"/>
+    <w:lsdException w:name="HTML Acronym" w:semiHidden="1" w:unhideWhenUsed="1"/>
+    <w:lsdException w:name="HTML Address" w:semiHidden="1" w:unhideWhenUsed="1"/>
+    <w:lsdException w:name="HTML Cite" w:semiHidden="1" w:unhideWhenUsed="1"/>
+    <w:lsdException w:name="HTML Code" w:semiHidden="1" w:unhideWhenUsed="1"/>
+    <w:lsdException w:name="HTML Definition" w:semiHidden="1" w:unhideWhenUsed="1"/>
+    <w:lsdException w:name="HTML Keyboard" w:semiHidden="1" w:unhideWhenUsed="1"/>
+    <w:lsdException w:name="HTML Preformatted" w:semiHidden="1" w:unhideWhenUsed="1"/>
+    <w:lsdException w:name="HTML Sample" w:semiHidden="1" w:unhideWhenUsed="1"/>
+    <w:lsdException w:name="HTML Typewriter" w:semiHidden="1" w:unhideWhenUsed="1"/>
+    <w:lsdException w:name="HTML Variable" w:semiHidden="1" w:unhideWhenUsed="1"/>
+    <w:lsdException w:name="Normal Table" w:semiHidden="1" w:unhideWhenUsed="1"/>
+    <w:lsdException w:name="annotation subject" w:semiHidden="1" w:unhideWhenUsed="1"/>
+    <w:lsdException w:name="No List" w:semiHidden="1" w:unhideWhenUsed="1"/>
+    <w:lsdException w:name="Outline List 1" w:semiHidden="1" w:unhideWhenUsed="1"/>
+    <w:lsdException w:name="Outline List 2" w:semiHidden="1" w:unhideWhenUsed="1"/>
+    <w:lsdException w:name="Outline List 3" w:semiHidden="1" w:unhideWhenUsed="1"/>
+    <w:lsdException w:name="Table Simple 1" w:semiHidden="1" w:unhideWhenUsed="1"/>
+    <w:lsdException w:name="Table Simple 2" w:semiHidden="1" w:unhideWhenUsed="1"/>
+    <w:lsdException w:name="Table Simple 3" w:semiHidden="1" w:unhideWhenUsed="1"/>
+    <w:lsdException w:name="Table Classic 1" w:semiHidden="1" w:unhideWhenUsed="1"/>
+    <w:lsdException w:name="Table Classic 2" w:semiHidden="1" w:unhideWhenUsed="1"/>
+    <w:lsdException w:name="Table Classic 3" w:semiHidden="1" w:unhideWhenUsed="1"/>
+    <w:lsdException w:name="Table Classic 4" w:semiHidden="1" w:unhideWhenUsed="1"/>
+    <w:lsdException w:name="Table Colorful 1" w:semiHidden="1" w:unhideWhenUsed="1"/>
+    <w:lsdException w:name="Table Colorful 2" w:semiHidden="1" w:unhideWhenUsed="1"/>
+    <w:lsdException w:name="Table Colorful 3" w:semiHidden="1" w:unhideWhenUsed="1"/>
+    <w:lsdException w:name="Table Columns 1" w:semiHidden="1" w:unhideWhenUsed="1"/>
+    <w:lsdException w:name="Table Columns 2" w:semiHidden="1" w:unhideWhenUsed="1"/>
+    <w:lsdException w:name="Table Columns 3" w:semiHidden="1" w:unhideWhenUsed="1"/>
+    <w:lsdException w:name="Table Columns 4" w:semiHidden="1" w:unhideWhenUsed="1"/>
+    <w:lsdException w:name="Table Columns 5" w:semiHidden="1" w:unhideWhenUsed="1"/>
+    <w:lsdException w:name="Table Grid 1" w:semiHidden="1" w:unhideWhenUsed="1"/>
+    <w:lsdException w:name="Table Grid 2" w:semiHidden="1" w:unhideWhenUsed="1"/>
+    <w:lsdException w:name="Table Grid 3" w:semiHidden="1" w:unhideWhenUsed="1"/>
+    <w:lsdException w:name="Table Grid 4" w:semiHidden="1" w:unhideWhenUsed="1"/>
+    <w:lsdException w:name="Table Grid 5" w:semiHidden="1" w:unhideWhenUsed="1"/>
+    <w:lsdException w:name="Table Grid 6" w:semiHidden="1" w:unhideWhenUsed="1"/>
+    <w:lsdException w:name="Table Grid 7" w:semiHidden="1" w:unhideWhenUsed="1"/>
+    <w:lsdException w:name="Table Grid 8" w:semiHidden="1" w:unhideWhenUsed="1"/>
+    <w:lsdException w:name="Table List 1" w:semiHidden="1" w:unhideWhenUsed="1"/>
+    <w:lsdException w:name="Table List 2" w:semiHidden="1" w:unhideWhenUsed="1"/>
+    <w:lsdException w:name="Table List 3" w:semiHidden="1" w:unhideWhenUsed="1"/>
+    <w:lsdException w:name="Table List 4" w:semiHidden="1" w:unhideWhenUsed="1"/>
+    <w:lsdException w:name="Table List 5" w:semiHidden="1" w:unhideWhenUsed="1"/>
+    <w:lsdException w:name="Table List 6" w:semiHidden="1" w:unhideWhenUsed="1"/>
+    <w:lsdException w:name="Table List 7" w:semiHidden="1" w:unhideWhenUsed="1"/>
+    <w:lsdException w:name="Table List 8" w:semiHidden="1" w:unhideWhenUsed="1"/>
+    <w:lsdException w:name="Table 3D effects 1" w:semiHidden="1" w:unhideWhenUsed="1"/>
+    <w:lsdException w:name="Table 3D effects 2" w:semiHidden="1" w:unhideWhenUsed="1"/>
+    <w:lsdException w:name="Table 3D effects 3" w:semiHidden="1" w:unhideWhenUsed="1"/>
+    <w:lsdException w:name="Table Contemporary" w:semiHidden="1" w:unhideWhenUsed="1"/>
+    <w:lsdException w:name="Table Elegant" w:semiHidden="1" w:unhideWhenUsed="1"/>
+    <w:lsdException w:name="Table Professional" w:semiHidden="1" w:unhideWhenUsed="1"/>
+    <w:lsdException w:name="Table Subtle 1" w:semiHidden="1" w:unhideWhenUsed="1"/>
+    <w:lsdException w:name="Table Subtle 2" w:semiHidden="1" w:unhideWhenUsed="1"/>
+    <w:lsdException w:name="Table Web 1" w:semiHidden="1" w:unhideWhenUsed="1"/>
+    <w:lsdException w:name="Table Web 2" w:semiHidden="1" w:unhideWhenUsed="1"/>
+    <w:lsdException w:name="Table Web 3" w:semiHidden="1" w:unhideWhenUsed="1"/>
+    <w:lsdException w:name="Balloon Text" w:semiHidden="1" w:unhideWhenUsed="1"/>
+    <w:lsdException w:name="Table Theme" w:semiHidden="1" w:unhideWhenUsed="1"/>
     <w:lsdException w:name="Placeholder Text" w:semiHidden="1" w:uiPriority="99"/>
     <w:lsdException w:name="No Spacing" w:uiPriority="1" w:qFormat="1"/>
     <w:lsdException w:name="Light Shading" w:uiPriority="60"/>
@@ -1815,6 +2512,110 @@
     <w:lsdException w:name="Book Title" w:uiPriority="33" w:qFormat="1"/>
     <w:lsdException w:name="Bibliography" w:semiHidden="1" w:uiPriority="37" w:unhideWhenUsed="1"/>
     <w:lsdException w:name="TOC Heading" w:semiHidden="1" w:uiPriority="39" w:unhideWhenUsed="1" w:qFormat="1"/>
+    <w:lsdException w:name="Plain Table 1" w:uiPriority="41"/>
+    <w:lsdException w:name="Plain Table 2" w:uiPriority="42"/>
+    <w:lsdException w:name="Plain Table 3" w:uiPriority="43"/>
+    <w:lsdException w:name="Plain Table 4" w:uiPriority="44"/>
+    <w:lsdException w:name="Plain Table 5" w:uiPriority="45"/>
+    <w:lsdException w:name="Grid Table Light" w:uiPriority="40"/>
+    <w:lsdException w:name="Grid Table 1 Light" w:uiPriority="46"/>
+    <w:lsdException w:name="Grid Table 2" w:uiPriority="47"/>
+    <w:lsdException w:name="Grid Table 3" w:uiPriority="48"/>
+    <w:lsdException w:name="Grid Table 4" w:uiPriority="49"/>
+    <w:lsdException w:name="Grid Table 5 Dark" w:uiPriority="50"/>
+    <w:lsdException w:name="Grid Table 6 Colorful" w:uiPriority="51"/>
+    <w:lsdException w:name="Grid Table 7 Colorful" w:uiPriority="52"/>
+    <w:lsdException w:name="Grid Table 1 Light Accent 1" w:uiPriority="46"/>
+    <w:lsdException w:name="Grid Table 2 Accent 1" w:uiPriority="47"/>
+    <w:lsdException w:name="Grid Table 3 Accent 1" w:uiPriority="48"/>
+    <w:lsdException w:name="Grid Table 4 Accent 1" w:uiPriority="49"/>
+    <w:lsdException w:name="Grid Table 5 Dark Accent 1" w:uiPriority="50"/>
+    <w:lsdException w:name="Grid Table 6 Colorful Accent 1" w:uiPriority="51"/>
+    <w:lsdException w:name="Grid Table 7 Colorful Accent 1" w:uiPriority="52"/>
+    <w:lsdException w:name="Grid Table 1 Light Accent 2" w:uiPriority="46"/>
+    <w:lsdException w:name="Grid Table 2 Accent 2" w:uiPriority="47"/>
+    <w:lsdException w:name="Grid Table 3 Accent 2" w:uiPriority="48"/>
+    <w:lsdException w:name="Grid Table 4 Accent 2" w:uiPriority="49"/>
+    <w:lsdException w:name="Grid Table 5 Dark Accent 2" w:uiPriority="50"/>
+    <w:lsdException w:name="Grid Table 6 Colorful Accent 2" w:uiPriority="51"/>
+    <w:lsdException w:name="Grid Table 7 Colorful Accent 2" w:uiPriority="52"/>
+    <w:lsdException w:name="Grid Table 1 Light Accent 3" w:uiPriority="46"/>
+    <w:lsdException w:name="Grid Table 2 Accent 3" w:uiPriority="47"/>
+    <w:lsdException w:name="Grid Table 3 Accent 3" w:uiPriority="48"/>
+    <w:lsdException w:name="Grid Table 4 Accent 3" w:uiPriority="49"/>
+    <w:lsdException w:name="Grid Table 5 Dark Accent 3" w:uiPriority="50"/>
+    <w:lsdException w:name="Grid Table 6 Colorful Accent 3" w:uiPriority="51"/>
+    <w:lsdException w:name="Grid Table 7 Colorful Accent 3" w:uiPriority="52"/>
+    <w:lsdException w:name="Grid Table 1 Light Accent 4" w:uiPriority="46"/>
+    <w:lsdException w:name="Grid Table 2 Accent 4" w:uiPriority="47"/>
+    <w:lsdException w:name="Grid Table 3 Accent 4" w:uiPriority="48"/>
+    <w:lsdException w:name="Grid Table 4 Accent 4" w:uiPriority="49"/>
+    <w:lsdException w:name="Grid Table 5 Dark Accent 4" w:uiPriority="50"/>
+    <w:lsdException w:name="Grid Table 6 Colorful Accent 4" w:uiPriority="51"/>
+    <w:lsdException w:name="Grid Table 7 Colorful Accent 4" w:uiPriority="52"/>
+    <w:lsdException w:name="Grid Table 1 Light Accent 5" w:uiPriority="46"/>
+    <w:lsdException w:name="Grid Table 2 Accent 5" w:uiPriority="47"/>
+    <w:lsdException w:name="Grid Table 3 Accent 5" w:uiPriority="48"/>
+    <w:lsdException w:name="Grid Table 4 Accent 5" w:uiPriority="49"/>
+    <w:lsdException w:name="Grid Table 5 Dark Accent 5" w:uiPriority="50"/>
+    <w:lsdException w:name="Grid Table 6 Colorful Accent 5" w:uiPriority="51"/>
+    <w:lsdException w:name="Grid Table 7 Colorful Accent 5" w:uiPriority="52"/>
+    <w:lsdException w:name="Grid Table 1 Light Accent 6" w:uiPriority="46"/>
+    <w:lsdException w:name="Grid Table 2 Accent 6" w:uiPriority="47"/>
+    <w:lsdException w:name="Grid Table 3 Accent 6" w:uiPriority="48"/>
+    <w:lsdException w:name="Grid Table 4 Accent 6" w:uiPriority="49"/>
+    <w:lsdException w:name="Grid Table 5 Dark Accent 6" w:uiPriority="50"/>
+    <w:lsdException w:name="Grid Table 6 Colorful Accent 6" w:uiPriority="51"/>
+    <w:lsdException w:name="Grid Table 7 Colorful Accent 6" w:uiPriority="52"/>
+    <w:lsdException w:name="List Table 1 Light" w:uiPriority="46"/>
+    <w:lsdException w:name="List Table 2" w:uiPriority="47"/>
+    <w:lsdException w:name="List Table 3" w:uiPriority="48"/>
+    <w:lsdException w:name="List Table 4" w:uiPriority="49"/>
+    <w:lsdException w:name="List Table 5 Dark" w:uiPriority="50"/>
+    <w:lsdException w:name="List Table 6 Colorful" w:uiPriority="51"/>
+    <w:lsdException w:name="List Table 7 Colorful" w:uiPriority="52"/>
+    <w:lsdException w:name="List Table 1 Light Accent 1" w:uiPriority="46"/>
+    <w:lsdException w:name="List Table 2 Accent 1" w:uiPriority="47"/>
+    <w:lsdException w:name="List Table 3 Accent 1" w:uiPriority="48"/>
+    <w:lsdException w:name="List Table 4 Accent 1" w:uiPriority="49"/>
+    <w:lsdException w:name="List Table 5 Dark Accent 1" w:uiPriority="50"/>
+    <w:lsdException w:name="List Table 6 Colorful Accent 1" w:uiPriority="51"/>
+    <w:lsdException w:name="List Table 7 Colorful Accent 1" w:uiPriority="52"/>
+    <w:lsdException w:name="List Table 1 Light Accent 2" w:uiPriority="46"/>
+    <w:lsdException w:name="List Table 2 Accent 2" w:uiPriority="47"/>
+    <w:lsdException w:name="List Table 3 Accent 2" w:uiPriority="48"/>
+    <w:lsdException w:name="List Table 4 Accent 2" w:uiPriority="49"/>
+    <w:lsdException w:name="List Table 5 Dark Accent 2" w:uiPriority="50"/>
+    <w:lsdException w:name="List Table 6 Colorful Accent 2" w:uiPriority="51"/>
+    <w:lsdException w:name="List Table 7 Colorful Accent 2" w:uiPriority="52"/>
+    <w:lsdException w:name="List Table 1 Light Accent 3" w:uiPriority="46"/>
+    <w:lsdException w:name="List Table 2 Accent 3" w:uiPriority="47"/>
+    <w:lsdException w:name="List Table 3 Accent 3" w:uiPriority="48"/>
+    <w:lsdException w:name="List Table 4 Accent 3" w:uiPriority="49"/>
+    <w:lsdException w:name="List Table 5 Dark Accent 3" w:uiPriority="50"/>
+    <w:lsdException w:name="List Table 6 Colorful Accent 3" w:uiPriority="51"/>
+    <w:lsdException w:name="List Table 7 Colorful Accent 3" w:uiPriority="52"/>
+    <w:lsdException w:name="List Table 1 Light Accent 4" w:uiPriority="46"/>
+    <w:lsdException w:name="List Table 2 Accent 4" w:uiPriority="47"/>
+    <w:lsdException w:name="List Table 3 Accent 4" w:uiPriority="48"/>
+    <w:lsdException w:name="List Table 4 Accent 4" w:uiPriority="49"/>
+    <w:lsdException w:name="List Table 5 Dark Accent 4" w:uiPriority="50"/>
+    <w:lsdException w:name="List Table 6 Colorful Accent 4" w:uiPriority="51"/>
+    <w:lsdException w:name="List Table 7 Colorful Accent 4" w:uiPriority="52"/>
+    <w:lsdException w:name="List Table 1 Light Accent 5" w:uiPriority="46"/>
+    <w:lsdException w:name="List Table 2 Accent 5" w:uiPriority="47"/>
+    <w:lsdException w:name="List Table 3 Accent 5" w:uiPriority="48"/>
+    <w:lsdException w:name="List Table 4 Accent 5" w:uiPriority="49"/>
+    <w:lsdException w:name="List Table 5 Dark Accent 5" w:uiPriority="50"/>
+    <w:lsdException w:name="List Table 6 Colorful Accent 5" w:uiPriority="51"/>
+    <w:lsdException w:name="List Table 7 Colorful Accent 5" w:uiPriority="52"/>
+    <w:lsdException w:name="List Table 1 Light Accent 6" w:uiPriority="46"/>
+    <w:lsdException w:name="List Table 2 Accent 6" w:uiPriority="47"/>
+    <w:lsdException w:name="List Table 3 Accent 6" w:uiPriority="48"/>
+    <w:lsdException w:name="List Table 4 Accent 6" w:uiPriority="49"/>
+    <w:lsdException w:name="List Table 5 Dark Accent 6" w:uiPriority="50"/>
+    <w:lsdException w:name="List Table 6 Colorful Accent 6" w:uiPriority="51"/>
+    <w:lsdException w:name="List Table 7 Colorful Accent 6" w:uiPriority="52"/>
   </w:latentStyles>
   <w:style w:type="paragraph" w:default="1" w:styleId="Normal">
     <w:name w:val="Normal"/>
@@ -1837,7 +2638,6 @@
     <w:uiPriority w:val="99"/>
     <w:semiHidden/>
     <w:unhideWhenUsed/>
-    <w:qFormat/>
     <w:tblPr>
       <w:tblInd w:w="0" w:type="dxa"/>
       <w:tblCellMar>

</xml_diff>